<commit_message>
Entrega final - versão 1
</commit_message>
<xml_diff>
--- a/pex_docs/Roteiro Análise e Desenvolvimento de Sistemas III - PEX.docx
+++ b/pex_docs/Roteiro Análise e Desenvolvimento de Sistemas III - PEX.docx
@@ -1,6 +1,6 @@
 
 <file path=word/document.xml><?xml version="1.0" encoding="utf-8"?>
-<w:document xmlns:wpc="http://schemas.microsoft.com/office/word/2010/wordprocessingCanvas" xmlns:cx="http://schemas.microsoft.com/office/drawing/2014/chartex" xmlns:cx1="http://schemas.microsoft.com/office/drawing/2015/9/8/chartex" xmlns:cx2="http://schemas.microsoft.com/office/drawing/2015/10/21/chartex" xmlns:cx3="http://schemas.microsoft.com/office/drawing/2016/5/9/chartex" xmlns:cx4="http://schemas.microsoft.com/office/drawing/2016/5/10/chartex" xmlns:cx5="http://schemas.microsoft.com/office/drawing/2016/5/11/chartex" xmlns:cx6="http://schemas.microsoft.com/office/drawing/2016/5/12/chartex" xmlns:cx7="http://schemas.microsoft.com/office/drawing/2016/5/13/chartex" xmlns:cx8="http://schemas.microsoft.com/office/drawing/2016/5/14/chartex" xmlns:mc="http://schemas.openxmlformats.org/markup-compatibility/2006" xmlns:aink="http://schemas.microsoft.com/office/drawing/2016/ink" xmlns:am3d="http://schemas.microsoft.com/office/drawing/2017/model3d" xmlns:o="urn:schemas-microsoft-com:office:office" xmlns:oel="http://schemas.microsoft.com/office/2019/extlst" xmlns:r="http://schemas.openxmlformats.org/officeDocument/2006/relationships" xmlns:m="http://schemas.openxmlformats.org/officeDocument/2006/math" xmlns:v="urn:schemas-microsoft-com:vml" xmlns:wp14="http://schemas.microsoft.com/office/word/2010/wordprocessingDrawing" xmlns:wp="http://schemas.openxmlformats.org/drawingml/2006/wordprocessingDrawing" xmlns:w10="urn:schemas-microsoft-com:office:word" xmlns:w="http://schemas.openxmlformats.org/wordprocessingml/2006/main" xmlns:w14="http://schemas.microsoft.com/office/word/2010/wordml" xmlns:w15="http://schemas.microsoft.com/office/word/2012/wordml" xmlns:w16cex="http://schemas.microsoft.com/office/word/2018/wordml/cex" xmlns:w16cid="http://schemas.microsoft.com/office/word/2016/wordml/cid" xmlns:w16="http://schemas.microsoft.com/office/word/2018/wordml" xmlns:w16du="http://schemas.microsoft.com/office/word/2023/wordml/word16du" xmlns:w16sdtdh="http://schemas.microsoft.com/office/word/2020/wordml/sdtdatahash" xmlns:w16se="http://schemas.microsoft.com/office/word/2015/wordml/symex" xmlns:wpg="http://schemas.microsoft.com/office/word/2010/wordprocessingGroup" xmlns:wpi="http://schemas.microsoft.com/office/word/2010/wordprocessingInk" xmlns:wne="http://schemas.microsoft.com/office/word/2006/wordml" xmlns:wps="http://schemas.microsoft.com/office/word/2010/wordprocessingShape" mc:Ignorable="w14 w15 w16se w16cid w16 w16cex w16sdtdh w16du wp14">
+<w:document xmlns:wpc="http://schemas.microsoft.com/office/word/2010/wordprocessingCanvas" xmlns:cx="http://schemas.microsoft.com/office/drawing/2014/chartex" xmlns:cx1="http://schemas.microsoft.com/office/drawing/2015/9/8/chartex" xmlns:cx2="http://schemas.microsoft.com/office/drawing/2015/10/21/chartex" xmlns:cx3="http://schemas.microsoft.com/office/drawing/2016/5/9/chartex" xmlns:cx4="http://schemas.microsoft.com/office/drawing/2016/5/10/chartex" xmlns:cx5="http://schemas.microsoft.com/office/drawing/2016/5/11/chartex" xmlns:cx6="http://schemas.microsoft.com/office/drawing/2016/5/12/chartex" xmlns:cx7="http://schemas.microsoft.com/office/drawing/2016/5/13/chartex" xmlns:cx8="http://schemas.microsoft.com/office/drawing/2016/5/14/chartex" xmlns:mc="http://schemas.openxmlformats.org/markup-compatibility/2006" xmlns:aink="http://schemas.microsoft.com/office/drawing/2016/ink" xmlns:am3d="http://schemas.microsoft.com/office/drawing/2017/model3d" xmlns:o="urn:schemas-microsoft-com:office:office" xmlns:oel="http://schemas.microsoft.com/office/2019/extlst" xmlns:r="http://schemas.openxmlformats.org/officeDocument/2006/relationships" xmlns:m="http://schemas.openxmlformats.org/officeDocument/2006/math" xmlns:v="urn:schemas-microsoft-com:vml" xmlns:wp14="http://schemas.microsoft.com/office/word/2010/wordprocessingDrawing" xmlns:wp="http://schemas.openxmlformats.org/drawingml/2006/wordprocessingDrawing" xmlns:w10="urn:schemas-microsoft-com:office:word" xmlns:w="http://schemas.openxmlformats.org/wordprocessingml/2006/main" xmlns:w14="http://schemas.microsoft.com/office/word/2010/wordml" xmlns:w15="http://schemas.microsoft.com/office/word/2012/wordml" xmlns:w16cex="http://schemas.microsoft.com/office/word/2018/wordml/cex" xmlns:w16cid="http://schemas.microsoft.com/office/word/2016/wordml/cid" xmlns:w16="http://schemas.microsoft.com/office/word/2018/wordml" xmlns:w16du="http://schemas.microsoft.com/office/word/2023/wordml/word16du" xmlns:w16sdtdh="http://schemas.microsoft.com/office/word/2020/wordml/sdtdatahash" xmlns:w16sdtfl="http://schemas.microsoft.com/office/word/2024/wordml/sdtformatlock" xmlns:w16se="http://schemas.microsoft.com/office/word/2015/wordml/symex" xmlns:wpg="http://schemas.microsoft.com/office/word/2010/wordprocessingGroup" xmlns:wpi="http://schemas.microsoft.com/office/word/2010/wordprocessingInk" xmlns:wne="http://schemas.microsoft.com/office/word/2006/wordml" xmlns:wps="http://schemas.microsoft.com/office/word/2010/wordprocessingShape" mc:Ignorable="w14 w15 w16se w16cid w16 w16cex w16sdtdh w16sdtfl w16du wp14">
   <w:body>
     <w:p>
       <w:pPr>
@@ -1852,7 +1852,7 @@
           <w:rFonts w:ascii="Arial" w:eastAsia="Arial" w:hAnsi="Arial" w:cs="Arial"/>
           <w:sz w:val="24"/>
           <w:szCs w:val="24"/>
-          <w:lang w:val="en-US" w:eastAsia="pt-BR"/>
+          <w:lang w:eastAsia="pt-BR"/>
         </w:rPr>
         <w:t xml:space="preserve">TANENBAUM, A. S., &amp; WETHERALL, D. J. (2011). </w:t>
       </w:r>
@@ -1896,7 +1896,7 @@
 </file>
 
 <file path=word/endnotes.xml><?xml version="1.0" encoding="utf-8"?>
-<w:endnotes xmlns:wpc="http://schemas.microsoft.com/office/word/2010/wordprocessingCanvas" xmlns:cx="http://schemas.microsoft.com/office/drawing/2014/chartex" xmlns:cx1="http://schemas.microsoft.com/office/drawing/2015/9/8/chartex" xmlns:cx2="http://schemas.microsoft.com/office/drawing/2015/10/21/chartex" xmlns:cx3="http://schemas.microsoft.com/office/drawing/2016/5/9/chartex" xmlns:cx4="http://schemas.microsoft.com/office/drawing/2016/5/10/chartex" xmlns:cx5="http://schemas.microsoft.com/office/drawing/2016/5/11/chartex" xmlns:cx6="http://schemas.microsoft.com/office/drawing/2016/5/12/chartex" xmlns:cx7="http://schemas.microsoft.com/office/drawing/2016/5/13/chartex" xmlns:cx8="http://schemas.microsoft.com/office/drawing/2016/5/14/chartex" xmlns:mc="http://schemas.openxmlformats.org/markup-compatibility/2006" xmlns:aink="http://schemas.microsoft.com/office/drawing/2016/ink" xmlns:am3d="http://schemas.microsoft.com/office/drawing/2017/model3d" xmlns:o="urn:schemas-microsoft-com:office:office" xmlns:oel="http://schemas.microsoft.com/office/2019/extlst" xmlns:r="http://schemas.openxmlformats.org/officeDocument/2006/relationships" xmlns:m="http://schemas.openxmlformats.org/officeDocument/2006/math" xmlns:v="urn:schemas-microsoft-com:vml" xmlns:wp14="http://schemas.microsoft.com/office/word/2010/wordprocessingDrawing" xmlns:wp="http://schemas.openxmlformats.org/drawingml/2006/wordprocessingDrawing" xmlns:w10="urn:schemas-microsoft-com:office:word" xmlns:w="http://schemas.openxmlformats.org/wordprocessingml/2006/main" xmlns:w14="http://schemas.microsoft.com/office/word/2010/wordml" xmlns:w15="http://schemas.microsoft.com/office/word/2012/wordml" xmlns:w16cex="http://schemas.microsoft.com/office/word/2018/wordml/cex" xmlns:w16cid="http://schemas.microsoft.com/office/word/2016/wordml/cid" xmlns:w16="http://schemas.microsoft.com/office/word/2018/wordml" xmlns:w16du="http://schemas.microsoft.com/office/word/2023/wordml/word16du" xmlns:w16sdtdh="http://schemas.microsoft.com/office/word/2020/wordml/sdtdatahash" xmlns:w16se="http://schemas.microsoft.com/office/word/2015/wordml/symex" xmlns:wpg="http://schemas.microsoft.com/office/word/2010/wordprocessingGroup" xmlns:wpi="http://schemas.microsoft.com/office/word/2010/wordprocessingInk" xmlns:wne="http://schemas.microsoft.com/office/word/2006/wordml" xmlns:wps="http://schemas.microsoft.com/office/word/2010/wordprocessingShape" mc:Ignorable="w14 w15 w16se w16cid w16 w16cex w16sdtdh w16du wp14">
+<w:endnotes xmlns:wpc="http://schemas.microsoft.com/office/word/2010/wordprocessingCanvas" xmlns:cx="http://schemas.microsoft.com/office/drawing/2014/chartex" xmlns:cx1="http://schemas.microsoft.com/office/drawing/2015/9/8/chartex" xmlns:cx2="http://schemas.microsoft.com/office/drawing/2015/10/21/chartex" xmlns:cx3="http://schemas.microsoft.com/office/drawing/2016/5/9/chartex" xmlns:cx4="http://schemas.microsoft.com/office/drawing/2016/5/10/chartex" xmlns:cx5="http://schemas.microsoft.com/office/drawing/2016/5/11/chartex" xmlns:cx6="http://schemas.microsoft.com/office/drawing/2016/5/12/chartex" xmlns:cx7="http://schemas.microsoft.com/office/drawing/2016/5/13/chartex" xmlns:cx8="http://schemas.microsoft.com/office/drawing/2016/5/14/chartex" xmlns:mc="http://schemas.openxmlformats.org/markup-compatibility/2006" xmlns:aink="http://schemas.microsoft.com/office/drawing/2016/ink" xmlns:am3d="http://schemas.microsoft.com/office/drawing/2017/model3d" xmlns:o="urn:schemas-microsoft-com:office:office" xmlns:oel="http://schemas.microsoft.com/office/2019/extlst" xmlns:r="http://schemas.openxmlformats.org/officeDocument/2006/relationships" xmlns:m="http://schemas.openxmlformats.org/officeDocument/2006/math" xmlns:v="urn:schemas-microsoft-com:vml" xmlns:wp14="http://schemas.microsoft.com/office/word/2010/wordprocessingDrawing" xmlns:wp="http://schemas.openxmlformats.org/drawingml/2006/wordprocessingDrawing" xmlns:w10="urn:schemas-microsoft-com:office:word" xmlns:w="http://schemas.openxmlformats.org/wordprocessingml/2006/main" xmlns:w14="http://schemas.microsoft.com/office/word/2010/wordml" xmlns:w15="http://schemas.microsoft.com/office/word/2012/wordml" xmlns:w16cex="http://schemas.microsoft.com/office/word/2018/wordml/cex" xmlns:w16cid="http://schemas.microsoft.com/office/word/2016/wordml/cid" xmlns:w16="http://schemas.microsoft.com/office/word/2018/wordml" xmlns:w16du="http://schemas.microsoft.com/office/word/2023/wordml/word16du" xmlns:w16sdtdh="http://schemas.microsoft.com/office/word/2020/wordml/sdtdatahash" xmlns:w16sdtfl="http://schemas.microsoft.com/office/word/2024/wordml/sdtformatlock" xmlns:w16se="http://schemas.microsoft.com/office/word/2015/wordml/symex" xmlns:wpg="http://schemas.microsoft.com/office/word/2010/wordprocessingGroup" xmlns:wpi="http://schemas.microsoft.com/office/word/2010/wordprocessingInk" xmlns:wne="http://schemas.microsoft.com/office/word/2006/wordml" xmlns:wps="http://schemas.microsoft.com/office/word/2010/wordprocessingShape" mc:Ignorable="w14 w15 w16se w16cid w16 w16cex w16sdtdh w16sdtfl w16du wp14">
   <w:endnote w:type="separator" w:id="-1">
     <w:p>
       <w:pPr>
@@ -1921,7 +1921,7 @@
 </file>
 
 <file path=word/footer1.xml><?xml version="1.0" encoding="utf-8"?>
-<w:ftr xmlns:wpc="http://schemas.microsoft.com/office/word/2010/wordprocessingCanvas" xmlns:cx="http://schemas.microsoft.com/office/drawing/2014/chartex" xmlns:cx1="http://schemas.microsoft.com/office/drawing/2015/9/8/chartex" xmlns:cx2="http://schemas.microsoft.com/office/drawing/2015/10/21/chartex" xmlns:cx3="http://schemas.microsoft.com/office/drawing/2016/5/9/chartex" xmlns:cx4="http://schemas.microsoft.com/office/drawing/2016/5/10/chartex" xmlns:cx5="http://schemas.microsoft.com/office/drawing/2016/5/11/chartex" xmlns:cx6="http://schemas.microsoft.com/office/drawing/2016/5/12/chartex" xmlns:cx7="http://schemas.microsoft.com/office/drawing/2016/5/13/chartex" xmlns:cx8="http://schemas.microsoft.com/office/drawing/2016/5/14/chartex" xmlns:mc="http://schemas.openxmlformats.org/markup-compatibility/2006" xmlns:aink="http://schemas.microsoft.com/office/drawing/2016/ink" xmlns:am3d="http://schemas.microsoft.com/office/drawing/2017/model3d" xmlns:o="urn:schemas-microsoft-com:office:office" xmlns:oel="http://schemas.microsoft.com/office/2019/extlst" xmlns:r="http://schemas.openxmlformats.org/officeDocument/2006/relationships" xmlns:m="http://schemas.openxmlformats.org/officeDocument/2006/math" xmlns:v="urn:schemas-microsoft-com:vml" xmlns:wp14="http://schemas.microsoft.com/office/word/2010/wordprocessingDrawing" xmlns:wp="http://schemas.openxmlformats.org/drawingml/2006/wordprocessingDrawing" xmlns:w10="urn:schemas-microsoft-com:office:word" xmlns:w="http://schemas.openxmlformats.org/wordprocessingml/2006/main" xmlns:w14="http://schemas.microsoft.com/office/word/2010/wordml" xmlns:w15="http://schemas.microsoft.com/office/word/2012/wordml" xmlns:w16cex="http://schemas.microsoft.com/office/word/2018/wordml/cex" xmlns:w16cid="http://schemas.microsoft.com/office/word/2016/wordml/cid" xmlns:w16="http://schemas.microsoft.com/office/word/2018/wordml" xmlns:w16du="http://schemas.microsoft.com/office/word/2023/wordml/word16du" xmlns:w16sdtdh="http://schemas.microsoft.com/office/word/2020/wordml/sdtdatahash" xmlns:w16se="http://schemas.microsoft.com/office/word/2015/wordml/symex" xmlns:wpg="http://schemas.microsoft.com/office/word/2010/wordprocessingGroup" xmlns:wpi="http://schemas.microsoft.com/office/word/2010/wordprocessingInk" xmlns:wne="http://schemas.microsoft.com/office/word/2006/wordml" xmlns:wps="http://schemas.microsoft.com/office/word/2010/wordprocessingShape" mc:Ignorable="w14 w15 w16se w16cid w16 w16cex w16sdtdh w16du wp14">
+<w:ftr xmlns:wpc="http://schemas.microsoft.com/office/word/2010/wordprocessingCanvas" xmlns:cx="http://schemas.microsoft.com/office/drawing/2014/chartex" xmlns:cx1="http://schemas.microsoft.com/office/drawing/2015/9/8/chartex" xmlns:cx2="http://schemas.microsoft.com/office/drawing/2015/10/21/chartex" xmlns:cx3="http://schemas.microsoft.com/office/drawing/2016/5/9/chartex" xmlns:cx4="http://schemas.microsoft.com/office/drawing/2016/5/10/chartex" xmlns:cx5="http://schemas.microsoft.com/office/drawing/2016/5/11/chartex" xmlns:cx6="http://schemas.microsoft.com/office/drawing/2016/5/12/chartex" xmlns:cx7="http://schemas.microsoft.com/office/drawing/2016/5/13/chartex" xmlns:cx8="http://schemas.microsoft.com/office/drawing/2016/5/14/chartex" xmlns:mc="http://schemas.openxmlformats.org/markup-compatibility/2006" xmlns:aink="http://schemas.microsoft.com/office/drawing/2016/ink" xmlns:am3d="http://schemas.microsoft.com/office/drawing/2017/model3d" xmlns:o="urn:schemas-microsoft-com:office:office" xmlns:oel="http://schemas.microsoft.com/office/2019/extlst" xmlns:r="http://schemas.openxmlformats.org/officeDocument/2006/relationships" xmlns:m="http://schemas.openxmlformats.org/officeDocument/2006/math" xmlns:v="urn:schemas-microsoft-com:vml" xmlns:wp14="http://schemas.microsoft.com/office/word/2010/wordprocessingDrawing" xmlns:wp="http://schemas.openxmlformats.org/drawingml/2006/wordprocessingDrawing" xmlns:w10="urn:schemas-microsoft-com:office:word" xmlns:w="http://schemas.openxmlformats.org/wordprocessingml/2006/main" xmlns:w14="http://schemas.microsoft.com/office/word/2010/wordml" xmlns:w15="http://schemas.microsoft.com/office/word/2012/wordml" xmlns:w16cex="http://schemas.microsoft.com/office/word/2018/wordml/cex" xmlns:w16cid="http://schemas.microsoft.com/office/word/2016/wordml/cid" xmlns:w16="http://schemas.microsoft.com/office/word/2018/wordml" xmlns:w16du="http://schemas.microsoft.com/office/word/2023/wordml/word16du" xmlns:w16sdtdh="http://schemas.microsoft.com/office/word/2020/wordml/sdtdatahash" xmlns:w16sdtfl="http://schemas.microsoft.com/office/word/2024/wordml/sdtformatlock" xmlns:w16se="http://schemas.microsoft.com/office/word/2015/wordml/symex" xmlns:wpg="http://schemas.microsoft.com/office/word/2010/wordprocessingGroup" xmlns:wpi="http://schemas.microsoft.com/office/word/2010/wordprocessingInk" xmlns:wne="http://schemas.microsoft.com/office/word/2006/wordml" xmlns:wps="http://schemas.microsoft.com/office/word/2010/wordprocessingShape" mc:Ignorable="w14 w15 w16se w16cid w16 w16cex w16sdtdh w16sdtfl w16du wp14">
   <w:p>
     <w:pPr>
       <w:pStyle w:val="Rodap"/>
@@ -2026,7 +2026,7 @@
 </file>
 
 <file path=word/footnotes.xml><?xml version="1.0" encoding="utf-8"?>
-<w:footnotes xmlns:wpc="http://schemas.microsoft.com/office/word/2010/wordprocessingCanvas" xmlns:cx="http://schemas.microsoft.com/office/drawing/2014/chartex" xmlns:cx1="http://schemas.microsoft.com/office/drawing/2015/9/8/chartex" xmlns:cx2="http://schemas.microsoft.com/office/drawing/2015/10/21/chartex" xmlns:cx3="http://schemas.microsoft.com/office/drawing/2016/5/9/chartex" xmlns:cx4="http://schemas.microsoft.com/office/drawing/2016/5/10/chartex" xmlns:cx5="http://schemas.microsoft.com/office/drawing/2016/5/11/chartex" xmlns:cx6="http://schemas.microsoft.com/office/drawing/2016/5/12/chartex" xmlns:cx7="http://schemas.microsoft.com/office/drawing/2016/5/13/chartex" xmlns:cx8="http://schemas.microsoft.com/office/drawing/2016/5/14/chartex" xmlns:mc="http://schemas.openxmlformats.org/markup-compatibility/2006" xmlns:aink="http://schemas.microsoft.com/office/drawing/2016/ink" xmlns:am3d="http://schemas.microsoft.com/office/drawing/2017/model3d" xmlns:o="urn:schemas-microsoft-com:office:office" xmlns:oel="http://schemas.microsoft.com/office/2019/extlst" xmlns:r="http://schemas.openxmlformats.org/officeDocument/2006/relationships" xmlns:m="http://schemas.openxmlformats.org/officeDocument/2006/math" xmlns:v="urn:schemas-microsoft-com:vml" xmlns:wp14="http://schemas.microsoft.com/office/word/2010/wordprocessingDrawing" xmlns:wp="http://schemas.openxmlformats.org/drawingml/2006/wordprocessingDrawing" xmlns:w10="urn:schemas-microsoft-com:office:word" xmlns:w="http://schemas.openxmlformats.org/wordprocessingml/2006/main" xmlns:w14="http://schemas.microsoft.com/office/word/2010/wordml" xmlns:w15="http://schemas.microsoft.com/office/word/2012/wordml" xmlns:w16cex="http://schemas.microsoft.com/office/word/2018/wordml/cex" xmlns:w16cid="http://schemas.microsoft.com/office/word/2016/wordml/cid" xmlns:w16="http://schemas.microsoft.com/office/word/2018/wordml" xmlns:w16du="http://schemas.microsoft.com/office/word/2023/wordml/word16du" xmlns:w16sdtdh="http://schemas.microsoft.com/office/word/2020/wordml/sdtdatahash" xmlns:w16se="http://schemas.microsoft.com/office/word/2015/wordml/symex" xmlns:wpg="http://schemas.microsoft.com/office/word/2010/wordprocessingGroup" xmlns:wpi="http://schemas.microsoft.com/office/word/2010/wordprocessingInk" xmlns:wne="http://schemas.microsoft.com/office/word/2006/wordml" xmlns:wps="http://schemas.microsoft.com/office/word/2010/wordprocessingShape" mc:Ignorable="w14 w15 w16se w16cid w16 w16cex w16sdtdh w16du wp14">
+<w:footnotes xmlns:wpc="http://schemas.microsoft.com/office/word/2010/wordprocessingCanvas" xmlns:cx="http://schemas.microsoft.com/office/drawing/2014/chartex" xmlns:cx1="http://schemas.microsoft.com/office/drawing/2015/9/8/chartex" xmlns:cx2="http://schemas.microsoft.com/office/drawing/2015/10/21/chartex" xmlns:cx3="http://schemas.microsoft.com/office/drawing/2016/5/9/chartex" xmlns:cx4="http://schemas.microsoft.com/office/drawing/2016/5/10/chartex" xmlns:cx5="http://schemas.microsoft.com/office/drawing/2016/5/11/chartex" xmlns:cx6="http://schemas.microsoft.com/office/drawing/2016/5/12/chartex" xmlns:cx7="http://schemas.microsoft.com/office/drawing/2016/5/13/chartex" xmlns:cx8="http://schemas.microsoft.com/office/drawing/2016/5/14/chartex" xmlns:mc="http://schemas.openxmlformats.org/markup-compatibility/2006" xmlns:aink="http://schemas.microsoft.com/office/drawing/2016/ink" xmlns:am3d="http://schemas.microsoft.com/office/drawing/2017/model3d" xmlns:o="urn:schemas-microsoft-com:office:office" xmlns:oel="http://schemas.microsoft.com/office/2019/extlst" xmlns:r="http://schemas.openxmlformats.org/officeDocument/2006/relationships" xmlns:m="http://schemas.openxmlformats.org/officeDocument/2006/math" xmlns:v="urn:schemas-microsoft-com:vml" xmlns:wp14="http://schemas.microsoft.com/office/word/2010/wordprocessingDrawing" xmlns:wp="http://schemas.openxmlformats.org/drawingml/2006/wordprocessingDrawing" xmlns:w10="urn:schemas-microsoft-com:office:word" xmlns:w="http://schemas.openxmlformats.org/wordprocessingml/2006/main" xmlns:w14="http://schemas.microsoft.com/office/word/2010/wordml" xmlns:w15="http://schemas.microsoft.com/office/word/2012/wordml" xmlns:w16cex="http://schemas.microsoft.com/office/word/2018/wordml/cex" xmlns:w16cid="http://schemas.microsoft.com/office/word/2016/wordml/cid" xmlns:w16="http://schemas.microsoft.com/office/word/2018/wordml" xmlns:w16du="http://schemas.microsoft.com/office/word/2023/wordml/word16du" xmlns:w16sdtdh="http://schemas.microsoft.com/office/word/2020/wordml/sdtdatahash" xmlns:w16sdtfl="http://schemas.microsoft.com/office/word/2024/wordml/sdtformatlock" xmlns:w16se="http://schemas.microsoft.com/office/word/2015/wordml/symex" xmlns:wpg="http://schemas.microsoft.com/office/word/2010/wordprocessingGroup" xmlns:wpi="http://schemas.microsoft.com/office/word/2010/wordprocessingInk" xmlns:wne="http://schemas.microsoft.com/office/word/2006/wordml" xmlns:wps="http://schemas.microsoft.com/office/word/2010/wordprocessingShape" mc:Ignorable="w14 w15 w16se w16cid w16 w16cex w16sdtdh w16sdtfl w16du wp14">
   <w:footnote w:type="separator" w:id="-1">
     <w:p>
       <w:pPr>
@@ -2051,7 +2051,7 @@
 </file>
 
 <file path=word/header1.xml><?xml version="1.0" encoding="utf-8"?>
-<w:hdr xmlns:wpc="http://schemas.microsoft.com/office/word/2010/wordprocessingCanvas" xmlns:cx="http://schemas.microsoft.com/office/drawing/2014/chartex" xmlns:cx1="http://schemas.microsoft.com/office/drawing/2015/9/8/chartex" xmlns:cx2="http://schemas.microsoft.com/office/drawing/2015/10/21/chartex" xmlns:cx3="http://schemas.microsoft.com/office/drawing/2016/5/9/chartex" xmlns:cx4="http://schemas.microsoft.com/office/drawing/2016/5/10/chartex" xmlns:cx5="http://schemas.microsoft.com/office/drawing/2016/5/11/chartex" xmlns:cx6="http://schemas.microsoft.com/office/drawing/2016/5/12/chartex" xmlns:cx7="http://schemas.microsoft.com/office/drawing/2016/5/13/chartex" xmlns:cx8="http://schemas.microsoft.com/office/drawing/2016/5/14/chartex" xmlns:mc="http://schemas.openxmlformats.org/markup-compatibility/2006" xmlns:aink="http://schemas.microsoft.com/office/drawing/2016/ink" xmlns:am3d="http://schemas.microsoft.com/office/drawing/2017/model3d" xmlns:o="urn:schemas-microsoft-com:office:office" xmlns:oel="http://schemas.microsoft.com/office/2019/extlst" xmlns:r="http://schemas.openxmlformats.org/officeDocument/2006/relationships" xmlns:m="http://schemas.openxmlformats.org/officeDocument/2006/math" xmlns:v="urn:schemas-microsoft-com:vml" xmlns:wp14="http://schemas.microsoft.com/office/word/2010/wordprocessingDrawing" xmlns:wp="http://schemas.openxmlformats.org/drawingml/2006/wordprocessingDrawing" xmlns:w10="urn:schemas-microsoft-com:office:word" xmlns:w="http://schemas.openxmlformats.org/wordprocessingml/2006/main" xmlns:w14="http://schemas.microsoft.com/office/word/2010/wordml" xmlns:w15="http://schemas.microsoft.com/office/word/2012/wordml" xmlns:w16cex="http://schemas.microsoft.com/office/word/2018/wordml/cex" xmlns:w16cid="http://schemas.microsoft.com/office/word/2016/wordml/cid" xmlns:w16="http://schemas.microsoft.com/office/word/2018/wordml" xmlns:w16du="http://schemas.microsoft.com/office/word/2023/wordml/word16du" xmlns:w16sdtdh="http://schemas.microsoft.com/office/word/2020/wordml/sdtdatahash" xmlns:w16se="http://schemas.microsoft.com/office/word/2015/wordml/symex" xmlns:wpg="http://schemas.microsoft.com/office/word/2010/wordprocessingGroup" xmlns:wpi="http://schemas.microsoft.com/office/word/2010/wordprocessingInk" xmlns:wne="http://schemas.microsoft.com/office/word/2006/wordml" xmlns:wps="http://schemas.microsoft.com/office/word/2010/wordprocessingShape" mc:Ignorable="w14 w15 w16se w16cid w16 w16cex w16sdtdh w16du wp14">
+<w:hdr xmlns:wpc="http://schemas.microsoft.com/office/word/2010/wordprocessingCanvas" xmlns:cx="http://schemas.microsoft.com/office/drawing/2014/chartex" xmlns:cx1="http://schemas.microsoft.com/office/drawing/2015/9/8/chartex" xmlns:cx2="http://schemas.microsoft.com/office/drawing/2015/10/21/chartex" xmlns:cx3="http://schemas.microsoft.com/office/drawing/2016/5/9/chartex" xmlns:cx4="http://schemas.microsoft.com/office/drawing/2016/5/10/chartex" xmlns:cx5="http://schemas.microsoft.com/office/drawing/2016/5/11/chartex" xmlns:cx6="http://schemas.microsoft.com/office/drawing/2016/5/12/chartex" xmlns:cx7="http://schemas.microsoft.com/office/drawing/2016/5/13/chartex" xmlns:cx8="http://schemas.microsoft.com/office/drawing/2016/5/14/chartex" xmlns:mc="http://schemas.openxmlformats.org/markup-compatibility/2006" xmlns:aink="http://schemas.microsoft.com/office/drawing/2016/ink" xmlns:am3d="http://schemas.microsoft.com/office/drawing/2017/model3d" xmlns:o="urn:schemas-microsoft-com:office:office" xmlns:oel="http://schemas.microsoft.com/office/2019/extlst" xmlns:r="http://schemas.openxmlformats.org/officeDocument/2006/relationships" xmlns:m="http://schemas.openxmlformats.org/officeDocument/2006/math" xmlns:v="urn:schemas-microsoft-com:vml" xmlns:wp14="http://schemas.microsoft.com/office/word/2010/wordprocessingDrawing" xmlns:wp="http://schemas.openxmlformats.org/drawingml/2006/wordprocessingDrawing" xmlns:w10="urn:schemas-microsoft-com:office:word" xmlns:w="http://schemas.openxmlformats.org/wordprocessingml/2006/main" xmlns:w14="http://schemas.microsoft.com/office/word/2010/wordml" xmlns:w15="http://schemas.microsoft.com/office/word/2012/wordml" xmlns:w16cex="http://schemas.microsoft.com/office/word/2018/wordml/cex" xmlns:w16cid="http://schemas.microsoft.com/office/word/2016/wordml/cid" xmlns:w16="http://schemas.microsoft.com/office/word/2018/wordml" xmlns:w16du="http://schemas.microsoft.com/office/word/2023/wordml/word16du" xmlns:w16sdtdh="http://schemas.microsoft.com/office/word/2020/wordml/sdtdatahash" xmlns:w16sdtfl="http://schemas.microsoft.com/office/word/2024/wordml/sdtformatlock" xmlns:w16se="http://schemas.microsoft.com/office/word/2015/wordml/symex" xmlns:wpg="http://schemas.microsoft.com/office/word/2010/wordprocessingGroup" xmlns:wpi="http://schemas.microsoft.com/office/word/2010/wordprocessingInk" xmlns:wne="http://schemas.microsoft.com/office/word/2006/wordml" xmlns:wps="http://schemas.microsoft.com/office/word/2010/wordprocessingShape" mc:Ignorable="w14 w15 w16se w16cid w16 w16cex w16sdtdh w16sdtfl w16du wp14">
   <w:p>
     <w:pPr>
       <w:pStyle w:val="Cabealho"/>
@@ -2147,7 +2147,7 @@
 </file>
 
 <file path=word/numbering.xml><?xml version="1.0" encoding="utf-8"?>
-<w:numbering xmlns:wpc="http://schemas.microsoft.com/office/word/2010/wordprocessingCanvas" xmlns:cx="http://schemas.microsoft.com/office/drawing/2014/chartex" xmlns:cx1="http://schemas.microsoft.com/office/drawing/2015/9/8/chartex" xmlns:cx2="http://schemas.microsoft.com/office/drawing/2015/10/21/chartex" xmlns:cx3="http://schemas.microsoft.com/office/drawing/2016/5/9/chartex" xmlns:cx4="http://schemas.microsoft.com/office/drawing/2016/5/10/chartex" xmlns:cx5="http://schemas.microsoft.com/office/drawing/2016/5/11/chartex" xmlns:cx6="http://schemas.microsoft.com/office/drawing/2016/5/12/chartex" xmlns:cx7="http://schemas.microsoft.com/office/drawing/2016/5/13/chartex" xmlns:cx8="http://schemas.microsoft.com/office/drawing/2016/5/14/chartex" xmlns:mc="http://schemas.openxmlformats.org/markup-compatibility/2006" xmlns:aink="http://schemas.microsoft.com/office/drawing/2016/ink" xmlns:am3d="http://schemas.microsoft.com/office/drawing/2017/model3d" xmlns:o="urn:schemas-microsoft-com:office:office" xmlns:oel="http://schemas.microsoft.com/office/2019/extlst" xmlns:r="http://schemas.openxmlformats.org/officeDocument/2006/relationships" xmlns:m="http://schemas.openxmlformats.org/officeDocument/2006/math" xmlns:v="urn:schemas-microsoft-com:vml" xmlns:wp14="http://schemas.microsoft.com/office/word/2010/wordprocessingDrawing" xmlns:wp="http://schemas.openxmlformats.org/drawingml/2006/wordprocessingDrawing" xmlns:w10="urn:schemas-microsoft-com:office:word" xmlns:w="http://schemas.openxmlformats.org/wordprocessingml/2006/main" xmlns:w14="http://schemas.microsoft.com/office/word/2010/wordml" xmlns:w15="http://schemas.microsoft.com/office/word/2012/wordml" xmlns:w16cex="http://schemas.microsoft.com/office/word/2018/wordml/cex" xmlns:w16cid="http://schemas.microsoft.com/office/word/2016/wordml/cid" xmlns:w16="http://schemas.microsoft.com/office/word/2018/wordml" xmlns:w16du="http://schemas.microsoft.com/office/word/2023/wordml/word16du" xmlns:w16sdtdh="http://schemas.microsoft.com/office/word/2020/wordml/sdtdatahash" xmlns:w16se="http://schemas.microsoft.com/office/word/2015/wordml/symex" xmlns:wpg="http://schemas.microsoft.com/office/word/2010/wordprocessingGroup" xmlns:wpi="http://schemas.microsoft.com/office/word/2010/wordprocessingInk" xmlns:wne="http://schemas.microsoft.com/office/word/2006/wordml" xmlns:wps="http://schemas.microsoft.com/office/word/2010/wordprocessingShape" mc:Ignorable="w14 w15 w16se w16cid w16 w16cex w16sdtdh w16du wp14">
+<w:numbering xmlns:wpc="http://schemas.microsoft.com/office/word/2010/wordprocessingCanvas" xmlns:cx="http://schemas.microsoft.com/office/drawing/2014/chartex" xmlns:cx1="http://schemas.microsoft.com/office/drawing/2015/9/8/chartex" xmlns:cx2="http://schemas.microsoft.com/office/drawing/2015/10/21/chartex" xmlns:cx3="http://schemas.microsoft.com/office/drawing/2016/5/9/chartex" xmlns:cx4="http://schemas.microsoft.com/office/drawing/2016/5/10/chartex" xmlns:cx5="http://schemas.microsoft.com/office/drawing/2016/5/11/chartex" xmlns:cx6="http://schemas.microsoft.com/office/drawing/2016/5/12/chartex" xmlns:cx7="http://schemas.microsoft.com/office/drawing/2016/5/13/chartex" xmlns:cx8="http://schemas.microsoft.com/office/drawing/2016/5/14/chartex" xmlns:mc="http://schemas.openxmlformats.org/markup-compatibility/2006" xmlns:aink="http://schemas.microsoft.com/office/drawing/2016/ink" xmlns:am3d="http://schemas.microsoft.com/office/drawing/2017/model3d" xmlns:o="urn:schemas-microsoft-com:office:office" xmlns:oel="http://schemas.microsoft.com/office/2019/extlst" xmlns:r="http://schemas.openxmlformats.org/officeDocument/2006/relationships" xmlns:m="http://schemas.openxmlformats.org/officeDocument/2006/math" xmlns:v="urn:schemas-microsoft-com:vml" xmlns:wp14="http://schemas.microsoft.com/office/word/2010/wordprocessingDrawing" xmlns:wp="http://schemas.openxmlformats.org/drawingml/2006/wordprocessingDrawing" xmlns:w10="urn:schemas-microsoft-com:office:word" xmlns:w="http://schemas.openxmlformats.org/wordprocessingml/2006/main" xmlns:w14="http://schemas.microsoft.com/office/word/2010/wordml" xmlns:w15="http://schemas.microsoft.com/office/word/2012/wordml" xmlns:w16cex="http://schemas.microsoft.com/office/word/2018/wordml/cex" xmlns:w16cid="http://schemas.microsoft.com/office/word/2016/wordml/cid" xmlns:w16="http://schemas.microsoft.com/office/word/2018/wordml" xmlns:w16du="http://schemas.microsoft.com/office/word/2023/wordml/word16du" xmlns:w16sdtdh="http://schemas.microsoft.com/office/word/2020/wordml/sdtdatahash" xmlns:w16sdtfl="http://schemas.microsoft.com/office/word/2024/wordml/sdtformatlock" xmlns:w16se="http://schemas.microsoft.com/office/word/2015/wordml/symex" xmlns:wpg="http://schemas.microsoft.com/office/word/2010/wordprocessingGroup" xmlns:wpi="http://schemas.microsoft.com/office/word/2010/wordprocessingInk" xmlns:wne="http://schemas.microsoft.com/office/word/2006/wordml" xmlns:wps="http://schemas.microsoft.com/office/word/2010/wordprocessingShape" mc:Ignorable="w14 w15 w16se w16cid w16 w16cex w16sdtdh w16sdtfl w16du wp14">
   <w:abstractNum w:abstractNumId="0" w15:restartNumberingAfterBreak="0">
     <w:nsid w:val="00CA6CD0"/>
     <w:multiLevelType w:val="multilevel"/>
@@ -2159,9 +2159,9 @@
       <w:lvlJc w:val="left"/>
       <w:pPr>
         <w:tabs>
-          <w:tab w:val="num" w:pos="720"/>
-        </w:tabs>
-        <w:ind w:left="720" w:hanging="360"/>
+          <w:tab w:val="num" w:pos="3478"/>
+        </w:tabs>
+        <w:ind w:left="3478" w:hanging="360"/>
       </w:pPr>
       <w:rPr>
         <w:rFonts w:ascii="Symbol" w:hAnsi="Symbol" w:hint="default"/>
@@ -2175,9 +2175,9 @@
       <w:lvlJc w:val="left"/>
       <w:pPr>
         <w:tabs>
-          <w:tab w:val="num" w:pos="1440"/>
-        </w:tabs>
-        <w:ind w:left="1440" w:hanging="360"/>
+          <w:tab w:val="num" w:pos="4198"/>
+        </w:tabs>
+        <w:ind w:left="4198" w:hanging="360"/>
       </w:pPr>
       <w:rPr>
         <w:rFonts w:ascii="Courier New" w:hAnsi="Courier New" w:hint="default"/>
@@ -2191,9 +2191,9 @@
       <w:lvlJc w:val="left"/>
       <w:pPr>
         <w:tabs>
-          <w:tab w:val="num" w:pos="2160"/>
-        </w:tabs>
-        <w:ind w:left="2160" w:hanging="360"/>
+          <w:tab w:val="num" w:pos="4918"/>
+        </w:tabs>
+        <w:ind w:left="4918" w:hanging="360"/>
       </w:pPr>
       <w:rPr>
         <w:rFonts w:ascii="Wingdings" w:hAnsi="Wingdings" w:hint="default"/>
@@ -2207,9 +2207,9 @@
       <w:lvlJc w:val="left"/>
       <w:pPr>
         <w:tabs>
-          <w:tab w:val="num" w:pos="2880"/>
-        </w:tabs>
-        <w:ind w:left="2880" w:hanging="360"/>
+          <w:tab w:val="num" w:pos="5638"/>
+        </w:tabs>
+        <w:ind w:left="5638" w:hanging="360"/>
       </w:pPr>
       <w:rPr>
         <w:rFonts w:ascii="Wingdings" w:hAnsi="Wingdings" w:hint="default"/>
@@ -2223,9 +2223,9 @@
       <w:lvlJc w:val="left"/>
       <w:pPr>
         <w:tabs>
-          <w:tab w:val="num" w:pos="3600"/>
-        </w:tabs>
-        <w:ind w:left="3600" w:hanging="360"/>
+          <w:tab w:val="num" w:pos="6358"/>
+        </w:tabs>
+        <w:ind w:left="6358" w:hanging="360"/>
       </w:pPr>
       <w:rPr>
         <w:rFonts w:ascii="Wingdings" w:hAnsi="Wingdings" w:hint="default"/>
@@ -2239,9 +2239,9 @@
       <w:lvlJc w:val="left"/>
       <w:pPr>
         <w:tabs>
-          <w:tab w:val="num" w:pos="4320"/>
-        </w:tabs>
-        <w:ind w:left="4320" w:hanging="360"/>
+          <w:tab w:val="num" w:pos="7078"/>
+        </w:tabs>
+        <w:ind w:left="7078" w:hanging="360"/>
       </w:pPr>
       <w:rPr>
         <w:rFonts w:ascii="Wingdings" w:hAnsi="Wingdings" w:hint="default"/>
@@ -2255,9 +2255,9 @@
       <w:lvlJc w:val="left"/>
       <w:pPr>
         <w:tabs>
-          <w:tab w:val="num" w:pos="5040"/>
-        </w:tabs>
-        <w:ind w:left="5040" w:hanging="360"/>
+          <w:tab w:val="num" w:pos="7798"/>
+        </w:tabs>
+        <w:ind w:left="7798" w:hanging="360"/>
       </w:pPr>
       <w:rPr>
         <w:rFonts w:ascii="Wingdings" w:hAnsi="Wingdings" w:hint="default"/>
@@ -2271,9 +2271,9 @@
       <w:lvlJc w:val="left"/>
       <w:pPr>
         <w:tabs>
-          <w:tab w:val="num" w:pos="5760"/>
-        </w:tabs>
-        <w:ind w:left="5760" w:hanging="360"/>
+          <w:tab w:val="num" w:pos="8518"/>
+        </w:tabs>
+        <w:ind w:left="8518" w:hanging="360"/>
       </w:pPr>
       <w:rPr>
         <w:rFonts w:ascii="Wingdings" w:hAnsi="Wingdings" w:hint="default"/>
@@ -2287,9 +2287,9 @@
       <w:lvlJc w:val="left"/>
       <w:pPr>
         <w:tabs>
-          <w:tab w:val="num" w:pos="6480"/>
-        </w:tabs>
-        <w:ind w:left="6480" w:hanging="360"/>
+          <w:tab w:val="num" w:pos="9238"/>
+        </w:tabs>
+        <w:ind w:left="9238" w:hanging="360"/>
       </w:pPr>
       <w:rPr>
         <w:rFonts w:ascii="Wingdings" w:hAnsi="Wingdings" w:hint="default"/>
@@ -5895,7 +5895,7 @@
 </file>
 
 <file path=word/styles.xml><?xml version="1.0" encoding="utf-8"?>
-<w:styles xmlns:mc="http://schemas.openxmlformats.org/markup-compatibility/2006" xmlns:r="http://schemas.openxmlformats.org/officeDocument/2006/relationships" xmlns:w="http://schemas.openxmlformats.org/wordprocessingml/2006/main" xmlns:w14="http://schemas.microsoft.com/office/word/2010/wordml" xmlns:w15="http://schemas.microsoft.com/office/word/2012/wordml" xmlns:w16cex="http://schemas.microsoft.com/office/word/2018/wordml/cex" xmlns:w16cid="http://schemas.microsoft.com/office/word/2016/wordml/cid" xmlns:w16="http://schemas.microsoft.com/office/word/2018/wordml" xmlns:w16du="http://schemas.microsoft.com/office/word/2023/wordml/word16du" xmlns:w16sdtdh="http://schemas.microsoft.com/office/word/2020/wordml/sdtdatahash" xmlns:w16se="http://schemas.microsoft.com/office/word/2015/wordml/symex" mc:Ignorable="w14 w15 w16se w16cid w16 w16cex w16sdtdh w16du">
+<w:styles xmlns:mc="http://schemas.openxmlformats.org/markup-compatibility/2006" xmlns:r="http://schemas.openxmlformats.org/officeDocument/2006/relationships" xmlns:w="http://schemas.openxmlformats.org/wordprocessingml/2006/main" xmlns:w14="http://schemas.microsoft.com/office/word/2010/wordml" xmlns:w15="http://schemas.microsoft.com/office/word/2012/wordml" xmlns:w16cex="http://schemas.microsoft.com/office/word/2018/wordml/cex" xmlns:w16cid="http://schemas.microsoft.com/office/word/2016/wordml/cid" xmlns:w16="http://schemas.microsoft.com/office/word/2018/wordml" xmlns:w16du="http://schemas.microsoft.com/office/word/2023/wordml/word16du" xmlns:w16sdtdh="http://schemas.microsoft.com/office/word/2020/wordml/sdtdatahash" xmlns:w16sdtfl="http://schemas.microsoft.com/office/word/2024/wordml/sdtformatlock" xmlns:w16se="http://schemas.microsoft.com/office/word/2015/wordml/symex" mc:Ignorable="w14 w15 w16se w16cid w16 w16cex w16sdtdh w16sdtfl w16du">
   <w:docDefaults>
     <w:rPrDefault>
       <w:rPr>

</xml_diff>